<commit_message>
cambios de java (sin terminar)
</commit_message>
<xml_diff>
--- a/Documentos de cambios/Documento de cambios en Java.docx
+++ b/Documentos de cambios/Documento de cambios en Java.docx
@@ -47,17 +47,25 @@
           <w:sz w:val="96"/>
           <w:szCs w:val="96"/>
         </w:rPr>
-        <w:t>LOS UML</w:t>
-      </w:r>
-    </w:p>
-    <w:p>
-      <w:pPr>
-        <w:jc w:val="center"/>
+        <w:t>L</w:t>
+      </w:r>
+      <w:r>
         <w:rPr>
           <w:rFonts w:cstheme="minorHAnsi"/>
           <w:sz w:val="96"/>
           <w:szCs w:val="96"/>
         </w:rPr>
+        <w:t>AS CLASES JAVA</w:t>
+      </w:r>
+    </w:p>
+    <w:p>
+      <w:pPr>
+        <w:jc w:val="center"/>
+        <w:rPr>
+          <w:rFonts w:cstheme="minorHAnsi"/>
+          <w:sz w:val="96"/>
+          <w:szCs w:val="96"/>
+        </w:rPr>
       </w:pPr>
     </w:p>
     <w:p>
@@ -94,8 +102,6 @@
         </w:rPr>
         <w:br w:type="page"/>
       </w:r>
-      <w:bookmarkStart w:id="1" w:name="_GoBack"/>
-      <w:bookmarkEnd w:id="1"/>
     </w:p>
     <w:p>
       <w:pPr>
@@ -108,81 +114,30 @@
       </w:pPr>
       <w:r>
         <w:rPr>
-          <w:rFonts w:cstheme="minorHAnsi"/>
-          <w:sz w:val="32"/>
-          <w:szCs w:val="32"/>
+          <w:noProof/>
         </w:rPr>
         <w:lastRenderedPageBreak/>
-        <w:t>Antes:</w:t>
-      </w:r>
-      <w:r>
-        <w:rPr>
-          <w:rFonts w:cstheme="minorHAnsi"/>
-          <w:sz w:val="32"/>
-          <w:szCs w:val="32"/>
-        </w:rPr>
-        <w:tab/>
-      </w:r>
-      <w:r>
-        <w:rPr>
-          <w:rFonts w:cstheme="minorHAnsi"/>
-          <w:sz w:val="32"/>
-          <w:szCs w:val="32"/>
-        </w:rPr>
-        <w:tab/>
-      </w:r>
-      <w:r>
-        <w:rPr>
-          <w:rFonts w:cstheme="minorHAnsi"/>
-          <w:sz w:val="32"/>
-          <w:szCs w:val="32"/>
-        </w:rPr>
-        <w:tab/>
-      </w:r>
-      <w:r>
-        <w:rPr>
-          <w:rFonts w:cstheme="minorHAnsi"/>
-          <w:sz w:val="32"/>
-          <w:szCs w:val="32"/>
-        </w:rPr>
-        <w:tab/>
-      </w:r>
-      <w:r>
-        <w:rPr>
-          <w:rFonts w:cstheme="minorHAnsi"/>
-          <w:sz w:val="32"/>
-          <w:szCs w:val="32"/>
-        </w:rPr>
-        <w:tab/>
-      </w:r>
-      <w:r>
-        <w:rPr>
-          <w:rFonts w:cstheme="minorHAnsi"/>
-          <w:sz w:val="32"/>
-          <w:szCs w:val="32"/>
-        </w:rPr>
-        <w:tab/>
-        <w:t>Después:</w:t>
-      </w:r>
-    </w:p>
-    <w:p>
-      <w:pPr>
-        <w:jc w:val="center"/>
-        <w:rPr>
-          <w:rFonts w:cstheme="minorHAnsi"/>
-          <w:sz w:val="96"/>
-          <w:szCs w:val="96"/>
-        </w:rPr>
-      </w:pPr>
-      <w:r>
-        <w:rPr>
-          <w:noProof/>
-        </w:rPr>
         <w:drawing>
-          <wp:inline distT="0" distB="0" distL="0" distR="0">
-            <wp:extent cx="2921571" cy="3142611"/>
-            <wp:effectExtent l="0" t="0" r="0" b="1270"/>
-            <wp:docPr id="2" name="Imagen 2" descr="C:\Users\jucan\AppData\Local\Microsoft\Windows\INetCache\Content.Word\1.1.png"/>
+          <wp:anchor distT="0" distB="0" distL="114300" distR="114300" simplePos="0" relativeHeight="251658240" behindDoc="1" locked="0" layoutInCell="1" allowOverlap="1" wp14:anchorId="5F321F4E">
+            <wp:simplePos x="0" y="0"/>
+            <wp:positionH relativeFrom="column">
+              <wp:posOffset>-479425</wp:posOffset>
+            </wp:positionH>
+            <wp:positionV relativeFrom="paragraph">
+              <wp:posOffset>386080</wp:posOffset>
+            </wp:positionV>
+            <wp:extent cx="3410585" cy="2857500"/>
+            <wp:effectExtent l="0" t="0" r="0" b="0"/>
+            <wp:wrapTight wrapText="bothSides">
+              <wp:wrapPolygon edited="0">
+                <wp:start x="0" y="0"/>
+                <wp:lineTo x="0" y="21456"/>
+                <wp:lineTo x="21475" y="21456"/>
+                <wp:lineTo x="21475" y="0"/>
+                <wp:lineTo x="0" y="0"/>
+              </wp:wrapPolygon>
+            </wp:wrapTight>
+            <wp:docPr id="1" name="Imagen 1"/>
             <wp:cNvGraphicFramePr>
               <a:graphicFrameLocks xmlns:a="http://schemas.openxmlformats.org/drawingml/2006/main" noChangeAspect="1"/>
             </wp:cNvGraphicFramePr>
@@ -190,10 +145,8 @@
               <a:graphicData uri="http://schemas.openxmlformats.org/drawingml/2006/picture">
                 <pic:pic xmlns:pic="http://schemas.openxmlformats.org/drawingml/2006/picture">
                   <pic:nvPicPr>
-                    <pic:cNvPr id="0" name="Picture 2" descr="C:\Users\jucan\AppData\Local\Microsoft\Windows\INetCache\Content.Word\1.1.png"/>
-                    <pic:cNvPicPr>
-                      <a:picLocks noChangeAspect="1" noChangeArrowheads="1"/>
-                    </pic:cNvPicPr>
+                    <pic:cNvPr id="1" name=""/>
+                    <pic:cNvPicPr/>
                   </pic:nvPicPr>
                   <pic:blipFill>
                     <a:blip r:embed="rId7">
@@ -203,28 +156,29 @@
                         </a:ext>
                       </a:extLst>
                     </a:blip>
-                    <a:srcRect/>
                     <a:stretch>
                       <a:fillRect/>
                     </a:stretch>
                   </pic:blipFill>
-                  <pic:spPr bwMode="auto">
+                  <pic:spPr>
                     <a:xfrm>
                       <a:off x="0" y="0"/>
-                      <a:ext cx="2958342" cy="3182164"/>
+                      <a:ext cx="3410585" cy="2857500"/>
                     </a:xfrm>
                     <a:prstGeom prst="rect">
                       <a:avLst/>
                     </a:prstGeom>
-                    <a:noFill/>
-                    <a:ln>
-                      <a:noFill/>
-                    </a:ln>
                   </pic:spPr>
                 </pic:pic>
               </a:graphicData>
             </a:graphic>
-          </wp:inline>
+            <wp14:sizeRelH relativeFrom="margin">
+              <wp14:pctWidth>0</wp14:pctWidth>
+            </wp14:sizeRelH>
+            <wp14:sizeRelV relativeFrom="margin">
+              <wp14:pctHeight>0</wp14:pctHeight>
+            </wp14:sizeRelV>
+          </wp:anchor>
         </w:drawing>
       </w:r>
       <w:r>
@@ -232,10 +186,26 @@
           <w:noProof/>
         </w:rPr>
         <w:drawing>
-          <wp:inline distT="0" distB="0" distL="0" distR="0">
-            <wp:extent cx="2171700" cy="3585830"/>
+          <wp:anchor distT="0" distB="0" distL="114300" distR="114300" simplePos="0" relativeHeight="251659264" behindDoc="1" locked="0" layoutInCell="1" allowOverlap="1" wp14:anchorId="1DDD0E05">
+            <wp:simplePos x="0" y="0"/>
+            <wp:positionH relativeFrom="column">
+              <wp:posOffset>2825750</wp:posOffset>
+            </wp:positionH>
+            <wp:positionV relativeFrom="paragraph">
+              <wp:posOffset>319405</wp:posOffset>
+            </wp:positionV>
+            <wp:extent cx="3257550" cy="3295650"/>
             <wp:effectExtent l="0" t="0" r="0" b="0"/>
-            <wp:docPr id="1" name="Imagen 1" descr="C:\Users\jucan\AppData\Local\Microsoft\Windows\INetCache\Content.Word\1.png"/>
+            <wp:wrapTight wrapText="bothSides">
+              <wp:wrapPolygon edited="0">
+                <wp:start x="0" y="0"/>
+                <wp:lineTo x="0" y="21475"/>
+                <wp:lineTo x="21474" y="21475"/>
+                <wp:lineTo x="21474" y="0"/>
+                <wp:lineTo x="0" y="0"/>
+              </wp:wrapPolygon>
+            </wp:wrapTight>
+            <wp:docPr id="5" name="Imagen 5"/>
             <wp:cNvGraphicFramePr>
               <a:graphicFrameLocks xmlns:a="http://schemas.openxmlformats.org/drawingml/2006/main" noChangeAspect="1"/>
             </wp:cNvGraphicFramePr>
@@ -243,10 +213,8 @@
               <a:graphicData uri="http://schemas.openxmlformats.org/drawingml/2006/picture">
                 <pic:pic xmlns:pic="http://schemas.openxmlformats.org/drawingml/2006/picture">
                   <pic:nvPicPr>
-                    <pic:cNvPr id="0" name="Picture 1" descr="C:\Users\jucan\AppData\Local\Microsoft\Windows\INetCache\Content.Word\1.png"/>
-                    <pic:cNvPicPr>
-                      <a:picLocks noChangeAspect="1" noChangeArrowheads="1"/>
-                    </pic:cNvPicPr>
+                    <pic:cNvPr id="1" name=""/>
+                    <pic:cNvPicPr/>
                   </pic:nvPicPr>
                   <pic:blipFill>
                     <a:blip r:embed="rId8">
@@ -256,156 +224,46 @@
                         </a:ext>
                       </a:extLst>
                     </a:blip>
-                    <a:srcRect/>
                     <a:stretch>
                       <a:fillRect/>
                     </a:stretch>
                   </pic:blipFill>
-                  <pic:spPr bwMode="auto">
+                  <pic:spPr>
                     <a:xfrm>
                       <a:off x="0" y="0"/>
-                      <a:ext cx="2184075" cy="3606264"/>
+                      <a:ext cx="3257550" cy="3295650"/>
                     </a:xfrm>
                     <a:prstGeom prst="rect">
                       <a:avLst/>
                     </a:prstGeom>
-                    <a:noFill/>
-                    <a:ln>
-                      <a:noFill/>
-                    </a:ln>
                   </pic:spPr>
                 </pic:pic>
               </a:graphicData>
             </a:graphic>
-          </wp:inline>
+            <wp14:sizeRelH relativeFrom="margin">
+              <wp14:pctWidth>0</wp14:pctWidth>
+            </wp14:sizeRelH>
+            <wp14:sizeRelV relativeFrom="margin">
+              <wp14:pctHeight>0</wp14:pctHeight>
+            </wp14:sizeRelV>
+          </wp:anchor>
         </w:drawing>
       </w:r>
-    </w:p>
-    <w:p>
-      <w:pPr>
-        <w:pStyle w:val="Prrafodelista"/>
-        <w:numPr>
-          <w:ilvl w:val="0"/>
-          <w:numId w:val="2"/>
-        </w:numPr>
-        <w:rPr>
-          <w:rFonts w:cstheme="minorHAnsi"/>
-          <w:sz w:val="24"/>
-          <w:szCs w:val="24"/>
-        </w:rPr>
-      </w:pPr>
-      <w:r>
-        <w:rPr>
-          <w:rFonts w:cstheme="minorHAnsi"/>
-          <w:sz w:val="24"/>
-          <w:szCs w:val="24"/>
-        </w:rPr>
-        <w:t xml:space="preserve">En los modelos enviados en la entrega D02 teníamos definidos </w:t>
-      </w:r>
-      <w:proofErr w:type="gramStart"/>
-      <w:r>
-        <w:rPr>
-          <w:rFonts w:cstheme="minorHAnsi"/>
-          <w:sz w:val="24"/>
-          <w:szCs w:val="24"/>
-        </w:rPr>
-        <w:t>Status</w:t>
-      </w:r>
-      <w:proofErr w:type="gramEnd"/>
-      <w:r>
-        <w:rPr>
-          <w:rFonts w:cstheme="minorHAnsi"/>
-          <w:sz w:val="24"/>
-          <w:szCs w:val="24"/>
-        </w:rPr>
-        <w:t xml:space="preserve"> y </w:t>
-      </w:r>
-      <w:proofErr w:type="spellStart"/>
-      <w:r>
-        <w:rPr>
-          <w:rFonts w:cstheme="minorHAnsi"/>
-          <w:sz w:val="24"/>
-          <w:szCs w:val="24"/>
-        </w:rPr>
-        <w:t>Priority</w:t>
-      </w:r>
-      <w:proofErr w:type="spellEnd"/>
-      <w:r>
-        <w:rPr>
-          <w:rFonts w:cstheme="minorHAnsi"/>
-          <w:sz w:val="24"/>
-          <w:szCs w:val="24"/>
-        </w:rPr>
-        <w:t xml:space="preserve"> como </w:t>
-      </w:r>
-      <w:proofErr w:type="spellStart"/>
-      <w:r>
-        <w:rPr>
-          <w:rFonts w:cstheme="minorHAnsi"/>
-          <w:sz w:val="24"/>
-          <w:szCs w:val="24"/>
-        </w:rPr>
-        <w:t>datatypes</w:t>
-      </w:r>
-      <w:proofErr w:type="spellEnd"/>
-      <w:r>
-        <w:rPr>
-          <w:rFonts w:cstheme="minorHAnsi"/>
-          <w:sz w:val="24"/>
-          <w:szCs w:val="24"/>
-        </w:rPr>
-        <w:t xml:space="preserve"> y con el avance del</w:t>
-      </w:r>
-      <w:r>
-        <w:rPr>
-          <w:rFonts w:cstheme="minorHAnsi"/>
-          <w:sz w:val="24"/>
-          <w:szCs w:val="24"/>
-        </w:rPr>
-        <w:t xml:space="preserve"> proyecto hemos repercutido </w:t>
-      </w:r>
-      <w:r>
-        <w:rPr>
-          <w:rFonts w:cstheme="minorHAnsi"/>
-          <w:sz w:val="24"/>
-          <w:szCs w:val="24"/>
-        </w:rPr>
-        <w:t xml:space="preserve">en que una mejor implementación sería usando </w:t>
-      </w:r>
-      <w:proofErr w:type="spellStart"/>
-      <w:r>
-        <w:rPr>
-          <w:rFonts w:cstheme="minorHAnsi"/>
-          <w:sz w:val="24"/>
-          <w:szCs w:val="24"/>
-        </w:rPr>
-        <w:t>enums</w:t>
-      </w:r>
-      <w:proofErr w:type="spellEnd"/>
-      <w:r>
-        <w:rPr>
-          <w:rFonts w:cstheme="minorHAnsi"/>
-          <w:sz w:val="24"/>
-          <w:szCs w:val="24"/>
-        </w:rPr>
-        <w:t>.</w:t>
-      </w:r>
-    </w:p>
-    <w:p>
-      <w:pPr>
-        <w:rPr>
-          <w:rFonts w:cstheme="minorHAnsi"/>
-          <w:sz w:val="24"/>
-          <w:szCs w:val="24"/>
-        </w:rPr>
-      </w:pPr>
-      <w:r>
-        <w:rPr>
-          <w:rFonts w:cstheme="minorHAnsi"/>
-          <w:sz w:val="24"/>
-          <w:szCs w:val="24"/>
-        </w:rPr>
-        <w:br w:type="page"/>
+      <w:r>
+        <w:rPr>
+          <w:rFonts w:cstheme="minorHAnsi"/>
+          <w:sz w:val="32"/>
+          <w:szCs w:val="32"/>
+        </w:rPr>
+        <w:t>Antes:</w:t>
+      </w:r>
+      <w:r>
+        <w:rPr>
+          <w:rFonts w:cstheme="minorHAnsi"/>
+          <w:sz w:val="32"/>
+          <w:szCs w:val="32"/>
+        </w:rPr>
+        <w:tab/>
       </w:r>
     </w:p>
     <w:p>
@@ -417,70 +275,14 @@
           <w:szCs w:val="32"/>
         </w:rPr>
       </w:pPr>
-      <w:r>
-        <w:rPr>
-          <w:rFonts w:cstheme="minorHAnsi"/>
-          <w:sz w:val="32"/>
-          <w:szCs w:val="32"/>
-        </w:rPr>
-        <w:lastRenderedPageBreak/>
-        <w:t>Antes:</w:t>
-      </w:r>
-      <w:r>
-        <w:rPr>
-          <w:rFonts w:cstheme="minorHAnsi"/>
-          <w:sz w:val="32"/>
-          <w:szCs w:val="32"/>
-        </w:rPr>
-        <w:tab/>
-      </w:r>
-      <w:r>
-        <w:rPr>
-          <w:rFonts w:cstheme="minorHAnsi"/>
-          <w:sz w:val="32"/>
-          <w:szCs w:val="32"/>
-        </w:rPr>
-        <w:tab/>
-      </w:r>
-      <w:r>
-        <w:rPr>
-          <w:rFonts w:cstheme="minorHAnsi"/>
-          <w:sz w:val="32"/>
-          <w:szCs w:val="32"/>
-        </w:rPr>
-        <w:tab/>
-      </w:r>
-      <w:r>
-        <w:rPr>
-          <w:rFonts w:cstheme="minorHAnsi"/>
-          <w:sz w:val="32"/>
-          <w:szCs w:val="32"/>
-        </w:rPr>
-        <w:tab/>
-      </w:r>
-      <w:r>
-        <w:rPr>
-          <w:rFonts w:cstheme="minorHAnsi"/>
-          <w:sz w:val="32"/>
-          <w:szCs w:val="32"/>
-        </w:rPr>
-        <w:tab/>
-      </w:r>
-      <w:r>
-        <w:rPr>
-          <w:rFonts w:cstheme="minorHAnsi"/>
-          <w:sz w:val="32"/>
-          <w:szCs w:val="32"/>
-        </w:rPr>
-        <w:tab/>
-      </w:r>
-    </w:p>
-    <w:p>
-      <w:pPr>
-        <w:rPr>
-          <w:rFonts w:cstheme="minorHAnsi"/>
-          <w:sz w:val="24"/>
-          <w:szCs w:val="24"/>
+    </w:p>
+    <w:p>
+      <w:pPr>
+        <w:ind w:firstLine="708"/>
+        <w:rPr>
+          <w:rFonts w:cstheme="minorHAnsi"/>
+          <w:sz w:val="32"/>
+          <w:szCs w:val="32"/>
         </w:rPr>
       </w:pPr>
       <w:r>
@@ -488,10 +290,26 @@
           <w:noProof/>
         </w:rPr>
         <w:drawing>
-          <wp:inline distT="0" distB="0" distL="0" distR="0">
-            <wp:extent cx="6055586" cy="1247775"/>
-            <wp:effectExtent l="0" t="0" r="2540" b="0"/>
-            <wp:docPr id="4" name="Imagen 4" descr="C:\Users\jucan\AppData\Local\Microsoft\Windows\INetCache\Content.Word\2.1.png"/>
+          <wp:anchor distT="0" distB="0" distL="114300" distR="114300" simplePos="0" relativeHeight="251661312" behindDoc="1" locked="0" layoutInCell="1" allowOverlap="1" wp14:anchorId="6CE74024">
+            <wp:simplePos x="0" y="0"/>
+            <wp:positionH relativeFrom="page">
+              <wp:posOffset>3626485</wp:posOffset>
+            </wp:positionH>
+            <wp:positionV relativeFrom="paragraph">
+              <wp:posOffset>261620</wp:posOffset>
+            </wp:positionV>
+            <wp:extent cx="3558540" cy="2200275"/>
+            <wp:effectExtent l="0" t="0" r="3810" b="9525"/>
+            <wp:wrapTight wrapText="bothSides">
+              <wp:wrapPolygon edited="0">
+                <wp:start x="0" y="0"/>
+                <wp:lineTo x="0" y="21506"/>
+                <wp:lineTo x="21507" y="21506"/>
+                <wp:lineTo x="21507" y="0"/>
+                <wp:lineTo x="0" y="0"/>
+              </wp:wrapPolygon>
+            </wp:wrapTight>
+            <wp:docPr id="7" name="Imagen 7"/>
             <wp:cNvGraphicFramePr>
               <a:graphicFrameLocks xmlns:a="http://schemas.openxmlformats.org/drawingml/2006/main" noChangeAspect="1"/>
             </wp:cNvGraphicFramePr>
@@ -499,10 +317,8 @@
               <a:graphicData uri="http://schemas.openxmlformats.org/drawingml/2006/picture">
                 <pic:pic xmlns:pic="http://schemas.openxmlformats.org/drawingml/2006/picture">
                   <pic:nvPicPr>
-                    <pic:cNvPr id="0" name="Picture 6" descr="C:\Users\jucan\AppData\Local\Microsoft\Windows\INetCache\Content.Word\2.1.png"/>
-                    <pic:cNvPicPr>
-                      <a:picLocks noChangeAspect="1" noChangeArrowheads="1"/>
-                    </pic:cNvPicPr>
+                    <pic:cNvPr id="1" name=""/>
+                    <pic:cNvPicPr/>
                   </pic:nvPicPr>
                   <pic:blipFill>
                     <a:blip r:embed="rId9">
@@ -512,84 +328,56 @@
                         </a:ext>
                       </a:extLst>
                     </a:blip>
-                    <a:srcRect/>
                     <a:stretch>
                       <a:fillRect/>
                     </a:stretch>
                   </pic:blipFill>
-                  <pic:spPr bwMode="auto">
+                  <pic:spPr>
                     <a:xfrm>
                       <a:off x="0" y="0"/>
-                      <a:ext cx="6103637" cy="1257676"/>
+                      <a:ext cx="3558540" cy="2200275"/>
                     </a:xfrm>
                     <a:prstGeom prst="rect">
                       <a:avLst/>
                     </a:prstGeom>
-                    <a:noFill/>
-                    <a:ln>
-                      <a:noFill/>
-                    </a:ln>
                   </pic:spPr>
                 </pic:pic>
               </a:graphicData>
             </a:graphic>
-          </wp:inline>
+            <wp14:sizeRelH relativeFrom="margin">
+              <wp14:pctWidth>0</wp14:pctWidth>
+            </wp14:sizeRelH>
+            <wp14:sizeRelV relativeFrom="margin">
+              <wp14:pctHeight>0</wp14:pctHeight>
+            </wp14:sizeRelV>
+          </wp:anchor>
         </w:drawing>
       </w:r>
-    </w:p>
-    <w:p>
-      <w:pPr>
-        <w:rPr>
-          <w:rFonts w:cstheme="minorHAnsi"/>
-          <w:sz w:val="24"/>
-          <w:szCs w:val="24"/>
-        </w:rPr>
-      </w:pPr>
-    </w:p>
-    <w:p>
-      <w:pPr>
-        <w:ind w:firstLine="708"/>
-        <w:rPr>
-          <w:rFonts w:cstheme="minorHAnsi"/>
-          <w:sz w:val="32"/>
-          <w:szCs w:val="32"/>
-        </w:rPr>
-      </w:pPr>
-      <w:r>
-        <w:rPr>
-          <w:rFonts w:cstheme="minorHAnsi"/>
-          <w:sz w:val="32"/>
-          <w:szCs w:val="32"/>
-        </w:rPr>
-        <w:t>Después:</w:t>
-      </w:r>
-    </w:p>
-    <w:p>
-      <w:pPr>
-        <w:rPr>
-          <w:rFonts w:cstheme="minorHAnsi"/>
-          <w:sz w:val="24"/>
-          <w:szCs w:val="24"/>
-        </w:rPr>
-      </w:pPr>
-    </w:p>
-    <w:p>
-      <w:pPr>
-        <w:rPr>
-          <w:rFonts w:cstheme="minorHAnsi"/>
-          <w:sz w:val="24"/>
-          <w:szCs w:val="24"/>
-        </w:rPr>
-      </w:pPr>
       <w:r>
         <w:rPr>
           <w:noProof/>
         </w:rPr>
         <w:drawing>
-          <wp:inline distT="0" distB="0" distL="0" distR="0">
-            <wp:extent cx="4972050" cy="1855598"/>
-            <wp:effectExtent l="0" t="0" r="0" b="0"/>
-            <wp:docPr id="3" name="Imagen 3" descr="C:\Users\jucan\AppData\Local\Microsoft\Windows\INetCache\Content.Word\2.png"/>
+          <wp:anchor distT="0" distB="0" distL="114300" distR="114300" simplePos="0" relativeHeight="251660288" behindDoc="1" locked="0" layoutInCell="1" allowOverlap="1" wp14:anchorId="3EE34080">
+            <wp:simplePos x="0" y="0"/>
+            <wp:positionH relativeFrom="column">
+              <wp:posOffset>-461010</wp:posOffset>
+            </wp:positionH>
+            <wp:positionV relativeFrom="paragraph">
+              <wp:posOffset>281305</wp:posOffset>
+            </wp:positionV>
+            <wp:extent cx="2987040" cy="2124075"/>
+            <wp:effectExtent l="0" t="0" r="3810" b="9525"/>
+            <wp:wrapTight wrapText="bothSides">
+              <wp:wrapPolygon edited="0">
+                <wp:start x="0" y="0"/>
+                <wp:lineTo x="0" y="21503"/>
+                <wp:lineTo x="21490" y="21503"/>
+                <wp:lineTo x="21490" y="0"/>
+                <wp:lineTo x="0" y="0"/>
+              </wp:wrapPolygon>
+            </wp:wrapTight>
+            <wp:docPr id="6" name="Imagen 6"/>
             <wp:cNvGraphicFramePr>
               <a:graphicFrameLocks xmlns:a="http://schemas.openxmlformats.org/drawingml/2006/main" noChangeAspect="1"/>
             </wp:cNvGraphicFramePr>
@@ -597,10 +385,8 @@
               <a:graphicData uri="http://schemas.openxmlformats.org/drawingml/2006/picture">
                 <pic:pic xmlns:pic="http://schemas.openxmlformats.org/drawingml/2006/picture">
                   <pic:nvPicPr>
-                    <pic:cNvPr id="0" name="Picture 5" descr="C:\Users\jucan\AppData\Local\Microsoft\Windows\INetCache\Content.Word\2.png"/>
-                    <pic:cNvPicPr>
-                      <a:picLocks noChangeAspect="1" noChangeArrowheads="1"/>
-                    </pic:cNvPicPr>
+                    <pic:cNvPr id="1" name=""/>
+                    <pic:cNvPicPr/>
                   </pic:nvPicPr>
                   <pic:blipFill>
                     <a:blip r:embed="rId10">
@@ -610,39 +396,39 @@
                         </a:ext>
                       </a:extLst>
                     </a:blip>
-                    <a:srcRect/>
                     <a:stretch>
                       <a:fillRect/>
                     </a:stretch>
                   </pic:blipFill>
-                  <pic:spPr bwMode="auto">
+                  <pic:spPr>
                     <a:xfrm>
                       <a:off x="0" y="0"/>
-                      <a:ext cx="4997968" cy="1865271"/>
+                      <a:ext cx="2987040" cy="2124075"/>
                     </a:xfrm>
                     <a:prstGeom prst="rect">
                       <a:avLst/>
                     </a:prstGeom>
-                    <a:noFill/>
-                    <a:ln>
-                      <a:noFill/>
-                    </a:ln>
                   </pic:spPr>
                 </pic:pic>
               </a:graphicData>
             </a:graphic>
-          </wp:inline>
+            <wp14:sizeRelH relativeFrom="margin">
+              <wp14:pctWidth>0</wp14:pctWidth>
+            </wp14:sizeRelH>
+            <wp14:sizeRelV relativeFrom="margin">
+              <wp14:pctHeight>0</wp14:pctHeight>
+            </wp14:sizeRelV>
+          </wp:anchor>
         </w:drawing>
       </w:r>
-    </w:p>
-    <w:p>
-      <w:pPr>
-        <w:rPr>
-          <w:rFonts w:cstheme="minorHAnsi"/>
-          <w:sz w:val="24"/>
-          <w:szCs w:val="24"/>
-        </w:rPr>
-      </w:pPr>
+      <w:r>
+        <w:rPr>
+          <w:rFonts w:cstheme="minorHAnsi"/>
+          <w:sz w:val="32"/>
+          <w:szCs w:val="32"/>
+        </w:rPr>
+        <w:t>Después:</w:t>
+      </w:r>
     </w:p>
     <w:p>
       <w:pPr>
@@ -663,7 +449,33 @@
           <w:sz w:val="24"/>
           <w:szCs w:val="24"/>
         </w:rPr>
-        <w:t xml:space="preserve">Añadimos en </w:t>
+        <w:t>Ante</w:t>
+      </w:r>
+      <w:r>
+        <w:rPr>
+          <w:rFonts w:cstheme="minorHAnsi"/>
+          <w:sz w:val="24"/>
+          <w:szCs w:val="24"/>
+        </w:rPr>
+        <w:t>riormente, “</w:t>
+      </w:r>
+      <w:proofErr w:type="gramStart"/>
+      <w:r>
+        <w:rPr>
+          <w:rFonts w:cstheme="minorHAnsi"/>
+          <w:sz w:val="24"/>
+          <w:szCs w:val="24"/>
+        </w:rPr>
+        <w:t>Status</w:t>
+      </w:r>
+      <w:proofErr w:type="gramEnd"/>
+      <w:r>
+        <w:rPr>
+          <w:rFonts w:cstheme="minorHAnsi"/>
+          <w:sz w:val="24"/>
+          <w:szCs w:val="24"/>
+        </w:rPr>
+        <w:t>” y “</w:t>
       </w:r>
       <w:proofErr w:type="spellStart"/>
       <w:r>
@@ -672,6 +484,620 @@
           <w:sz w:val="24"/>
           <w:szCs w:val="24"/>
         </w:rPr>
+        <w:t>Priority</w:t>
+      </w:r>
+      <w:proofErr w:type="spellEnd"/>
+      <w:r>
+        <w:rPr>
+          <w:rFonts w:cstheme="minorHAnsi"/>
+          <w:sz w:val="24"/>
+          <w:szCs w:val="24"/>
+        </w:rPr>
+        <w:t xml:space="preserve">” eran clases java </w:t>
+      </w:r>
+      <w:r>
+        <w:rPr>
+          <w:rFonts w:cstheme="minorHAnsi"/>
+          <w:sz w:val="24"/>
+          <w:szCs w:val="24"/>
+        </w:rPr>
+        <w:t>configuradas</w:t>
+      </w:r>
+      <w:r>
+        <w:rPr>
+          <w:rFonts w:cstheme="minorHAnsi"/>
+          <w:sz w:val="24"/>
+          <w:szCs w:val="24"/>
+        </w:rPr>
+        <w:t xml:space="preserve"> como </w:t>
+      </w:r>
+      <w:proofErr w:type="spellStart"/>
+      <w:r>
+        <w:rPr>
+          <w:rFonts w:cstheme="minorHAnsi"/>
+          <w:sz w:val="24"/>
+          <w:szCs w:val="24"/>
+        </w:rPr>
+        <w:t>Datatypes</w:t>
+      </w:r>
+      <w:proofErr w:type="spellEnd"/>
+      <w:r>
+        <w:rPr>
+          <w:rFonts w:cstheme="minorHAnsi"/>
+          <w:sz w:val="24"/>
+          <w:szCs w:val="24"/>
+        </w:rPr>
+        <w:t xml:space="preserve">, para esta entrega hemos cambiado estas clases a </w:t>
+      </w:r>
+      <w:proofErr w:type="spellStart"/>
+      <w:r>
+        <w:rPr>
+          <w:rFonts w:cstheme="minorHAnsi"/>
+          <w:sz w:val="24"/>
+          <w:szCs w:val="24"/>
+        </w:rPr>
+        <w:t>Enum</w:t>
+      </w:r>
+      <w:proofErr w:type="spellEnd"/>
+      <w:r>
+        <w:rPr>
+          <w:rFonts w:cstheme="minorHAnsi"/>
+          <w:sz w:val="24"/>
+          <w:szCs w:val="24"/>
+        </w:rPr>
+        <w:t xml:space="preserve"> conservando los valores que ya tenían.</w:t>
+      </w:r>
+      <w:r>
+        <w:rPr>
+          <w:rFonts w:cstheme="minorHAnsi"/>
+          <w:sz w:val="24"/>
+          <w:szCs w:val="24"/>
+        </w:rPr>
+        <w:br w:type="page"/>
+      </w:r>
+    </w:p>
+    <w:p>
+      <w:pPr>
+        <w:ind w:firstLine="708"/>
+        <w:rPr>
+          <w:rFonts w:cstheme="minorHAnsi"/>
+          <w:sz w:val="32"/>
+          <w:szCs w:val="32"/>
+        </w:rPr>
+      </w:pPr>
+      <w:r>
+        <w:rPr>
+          <w:noProof/>
+        </w:rPr>
+        <w:lastRenderedPageBreak/>
+        <w:drawing>
+          <wp:anchor distT="0" distB="0" distL="114300" distR="114300" simplePos="0" relativeHeight="251663360" behindDoc="1" locked="0" layoutInCell="1" allowOverlap="1" wp14:anchorId="01BF27A4">
+            <wp:simplePos x="0" y="0"/>
+            <wp:positionH relativeFrom="column">
+              <wp:posOffset>2349379</wp:posOffset>
+            </wp:positionH>
+            <wp:positionV relativeFrom="paragraph">
+              <wp:posOffset>8938</wp:posOffset>
+            </wp:positionV>
+            <wp:extent cx="3827780" cy="3657600"/>
+            <wp:effectExtent l="0" t="0" r="1270" b="0"/>
+            <wp:wrapTight wrapText="bothSides">
+              <wp:wrapPolygon edited="0">
+                <wp:start x="0" y="0"/>
+                <wp:lineTo x="0" y="21488"/>
+                <wp:lineTo x="21500" y="21488"/>
+                <wp:lineTo x="21500" y="0"/>
+                <wp:lineTo x="0" y="0"/>
+              </wp:wrapPolygon>
+            </wp:wrapTight>
+            <wp:docPr id="12" name="Imagen 12"/>
+            <wp:cNvGraphicFramePr>
+              <a:graphicFrameLocks xmlns:a="http://schemas.openxmlformats.org/drawingml/2006/main" noChangeAspect="1"/>
+            </wp:cNvGraphicFramePr>
+            <a:graphic xmlns:a="http://schemas.openxmlformats.org/drawingml/2006/main">
+              <a:graphicData uri="http://schemas.openxmlformats.org/drawingml/2006/picture">
+                <pic:pic xmlns:pic="http://schemas.openxmlformats.org/drawingml/2006/picture">
+                  <pic:nvPicPr>
+                    <pic:cNvPr id="1" name=""/>
+                    <pic:cNvPicPr/>
+                  </pic:nvPicPr>
+                  <pic:blipFill>
+                    <a:blip r:embed="rId11">
+                      <a:extLst>
+                        <a:ext uri="{28A0092B-C50C-407E-A947-70E740481C1C}">
+                          <a14:useLocalDpi xmlns:a14="http://schemas.microsoft.com/office/drawing/2010/main" val="0"/>
+                        </a:ext>
+                      </a:extLst>
+                    </a:blip>
+                    <a:stretch>
+                      <a:fillRect/>
+                    </a:stretch>
+                  </pic:blipFill>
+                  <pic:spPr>
+                    <a:xfrm>
+                      <a:off x="0" y="0"/>
+                      <a:ext cx="3827780" cy="3657600"/>
+                    </a:xfrm>
+                    <a:prstGeom prst="rect">
+                      <a:avLst/>
+                    </a:prstGeom>
+                  </pic:spPr>
+                </pic:pic>
+              </a:graphicData>
+            </a:graphic>
+            <wp14:sizeRelH relativeFrom="margin">
+              <wp14:pctWidth>0</wp14:pctWidth>
+            </wp14:sizeRelH>
+            <wp14:sizeRelV relativeFrom="margin">
+              <wp14:pctHeight>0</wp14:pctHeight>
+            </wp14:sizeRelV>
+          </wp:anchor>
+        </w:drawing>
+      </w:r>
+      <w:r>
+        <w:rPr>
+          <w:noProof/>
+        </w:rPr>
+        <w:drawing>
+          <wp:anchor distT="0" distB="0" distL="114300" distR="114300" simplePos="0" relativeHeight="251662336" behindDoc="1" locked="0" layoutInCell="1" allowOverlap="1" wp14:anchorId="4FB6E827">
+            <wp:simplePos x="0" y="0"/>
+            <wp:positionH relativeFrom="column">
+              <wp:posOffset>-765931</wp:posOffset>
+            </wp:positionH>
+            <wp:positionV relativeFrom="paragraph">
+              <wp:posOffset>272382</wp:posOffset>
+            </wp:positionV>
+            <wp:extent cx="3056890" cy="2990850"/>
+            <wp:effectExtent l="0" t="0" r="0" b="0"/>
+            <wp:wrapTight wrapText="bothSides">
+              <wp:wrapPolygon edited="0">
+                <wp:start x="0" y="0"/>
+                <wp:lineTo x="0" y="21462"/>
+                <wp:lineTo x="21403" y="21462"/>
+                <wp:lineTo x="21403" y="0"/>
+                <wp:lineTo x="0" y="0"/>
+              </wp:wrapPolygon>
+            </wp:wrapTight>
+            <wp:docPr id="8" name="Imagen 8"/>
+            <wp:cNvGraphicFramePr>
+              <a:graphicFrameLocks xmlns:a="http://schemas.openxmlformats.org/drawingml/2006/main" noChangeAspect="1"/>
+            </wp:cNvGraphicFramePr>
+            <a:graphic xmlns:a="http://schemas.openxmlformats.org/drawingml/2006/main">
+              <a:graphicData uri="http://schemas.openxmlformats.org/drawingml/2006/picture">
+                <pic:pic xmlns:pic="http://schemas.openxmlformats.org/drawingml/2006/picture">
+                  <pic:nvPicPr>
+                    <pic:cNvPr id="1" name=""/>
+                    <pic:cNvPicPr/>
+                  </pic:nvPicPr>
+                  <pic:blipFill>
+                    <a:blip r:embed="rId12">
+                      <a:extLst>
+                        <a:ext uri="{28A0092B-C50C-407E-A947-70E740481C1C}">
+                          <a14:useLocalDpi xmlns:a14="http://schemas.microsoft.com/office/drawing/2010/main" val="0"/>
+                        </a:ext>
+                      </a:extLst>
+                    </a:blip>
+                    <a:stretch>
+                      <a:fillRect/>
+                    </a:stretch>
+                  </pic:blipFill>
+                  <pic:spPr>
+                    <a:xfrm>
+                      <a:off x="0" y="0"/>
+                      <a:ext cx="3056890" cy="2990850"/>
+                    </a:xfrm>
+                    <a:prstGeom prst="rect">
+                      <a:avLst/>
+                    </a:prstGeom>
+                  </pic:spPr>
+                </pic:pic>
+              </a:graphicData>
+            </a:graphic>
+            <wp14:sizeRelH relativeFrom="margin">
+              <wp14:pctWidth>0</wp14:pctWidth>
+            </wp14:sizeRelH>
+            <wp14:sizeRelV relativeFrom="margin">
+              <wp14:pctHeight>0</wp14:pctHeight>
+            </wp14:sizeRelV>
+          </wp:anchor>
+        </w:drawing>
+      </w:r>
+      <w:r>
+        <w:rPr>
+          <w:rFonts w:cstheme="minorHAnsi"/>
+          <w:sz w:val="32"/>
+          <w:szCs w:val="32"/>
+        </w:rPr>
+        <w:t>Antes:</w:t>
+      </w:r>
+      <w:r>
+        <w:rPr>
+          <w:rFonts w:cstheme="minorHAnsi"/>
+          <w:sz w:val="32"/>
+          <w:szCs w:val="32"/>
+        </w:rPr>
+        <w:tab/>
+      </w:r>
+      <w:r>
+        <w:rPr>
+          <w:rFonts w:cstheme="minorHAnsi"/>
+          <w:sz w:val="32"/>
+          <w:szCs w:val="32"/>
+        </w:rPr>
+        <w:tab/>
+      </w:r>
+      <w:r>
+        <w:rPr>
+          <w:rFonts w:cstheme="minorHAnsi"/>
+          <w:sz w:val="32"/>
+          <w:szCs w:val="32"/>
+        </w:rPr>
+        <w:tab/>
+      </w:r>
+      <w:r>
+        <w:rPr>
+          <w:rFonts w:cstheme="minorHAnsi"/>
+          <w:sz w:val="32"/>
+          <w:szCs w:val="32"/>
+        </w:rPr>
+        <w:tab/>
+      </w:r>
+      <w:r>
+        <w:rPr>
+          <w:rFonts w:cstheme="minorHAnsi"/>
+          <w:sz w:val="32"/>
+          <w:szCs w:val="32"/>
+        </w:rPr>
+        <w:tab/>
+      </w:r>
+      <w:r>
+        <w:rPr>
+          <w:rFonts w:cstheme="minorHAnsi"/>
+          <w:sz w:val="32"/>
+          <w:szCs w:val="32"/>
+        </w:rPr>
+        <w:tab/>
+      </w:r>
+    </w:p>
+    <w:p>
+      <w:pPr>
+        <w:ind w:firstLine="708"/>
+        <w:rPr>
+          <w:rFonts w:cstheme="minorHAnsi"/>
+          <w:sz w:val="32"/>
+          <w:szCs w:val="32"/>
+        </w:rPr>
+      </w:pPr>
+    </w:p>
+    <w:p>
+      <w:pPr>
+        <w:ind w:firstLine="708"/>
+        <w:rPr>
+          <w:rFonts w:cstheme="minorHAnsi"/>
+          <w:sz w:val="32"/>
+          <w:szCs w:val="32"/>
+        </w:rPr>
+      </w:pPr>
+      <w:r>
+        <w:rPr>
+          <w:noProof/>
+        </w:rPr>
+        <w:drawing>
+          <wp:anchor distT="0" distB="0" distL="114300" distR="114300" simplePos="0" relativeHeight="251665408" behindDoc="1" locked="0" layoutInCell="1" allowOverlap="1" wp14:anchorId="6FA48B27">
+            <wp:simplePos x="0" y="0"/>
+            <wp:positionH relativeFrom="page">
+              <wp:posOffset>3839049</wp:posOffset>
+            </wp:positionH>
+            <wp:positionV relativeFrom="paragraph">
+              <wp:posOffset>267849</wp:posOffset>
+            </wp:positionV>
+            <wp:extent cx="3420643" cy="3897261"/>
+            <wp:effectExtent l="0" t="0" r="8890" b="8255"/>
+            <wp:wrapTight wrapText="bothSides">
+              <wp:wrapPolygon edited="0">
+                <wp:start x="0" y="0"/>
+                <wp:lineTo x="0" y="21540"/>
+                <wp:lineTo x="21536" y="21540"/>
+                <wp:lineTo x="21536" y="0"/>
+                <wp:lineTo x="0" y="0"/>
+              </wp:wrapPolygon>
+            </wp:wrapTight>
+            <wp:docPr id="14" name="Imagen 14"/>
+            <wp:cNvGraphicFramePr>
+              <a:graphicFrameLocks xmlns:a="http://schemas.openxmlformats.org/drawingml/2006/main" noChangeAspect="1"/>
+            </wp:cNvGraphicFramePr>
+            <a:graphic xmlns:a="http://schemas.openxmlformats.org/drawingml/2006/main">
+              <a:graphicData uri="http://schemas.openxmlformats.org/drawingml/2006/picture">
+                <pic:pic xmlns:pic="http://schemas.openxmlformats.org/drawingml/2006/picture">
+                  <pic:nvPicPr>
+                    <pic:cNvPr id="1" name=""/>
+                    <pic:cNvPicPr/>
+                  </pic:nvPicPr>
+                  <pic:blipFill>
+                    <a:blip r:embed="rId13">
+                      <a:extLst>
+                        <a:ext uri="{28A0092B-C50C-407E-A947-70E740481C1C}">
+                          <a14:useLocalDpi xmlns:a14="http://schemas.microsoft.com/office/drawing/2010/main" val="0"/>
+                        </a:ext>
+                      </a:extLst>
+                    </a:blip>
+                    <a:stretch>
+                      <a:fillRect/>
+                    </a:stretch>
+                  </pic:blipFill>
+                  <pic:spPr>
+                    <a:xfrm>
+                      <a:off x="0" y="0"/>
+                      <a:ext cx="3420643" cy="3897261"/>
+                    </a:xfrm>
+                    <a:prstGeom prst="rect">
+                      <a:avLst/>
+                    </a:prstGeom>
+                  </pic:spPr>
+                </pic:pic>
+              </a:graphicData>
+            </a:graphic>
+            <wp14:sizeRelH relativeFrom="margin">
+              <wp14:pctWidth>0</wp14:pctWidth>
+            </wp14:sizeRelH>
+            <wp14:sizeRelV relativeFrom="margin">
+              <wp14:pctHeight>0</wp14:pctHeight>
+            </wp14:sizeRelV>
+          </wp:anchor>
+        </w:drawing>
+      </w:r>
+      <w:r>
+        <w:rPr>
+          <w:noProof/>
+        </w:rPr>
+        <w:drawing>
+          <wp:anchor distT="0" distB="0" distL="114300" distR="114300" simplePos="0" relativeHeight="251664384" behindDoc="1" locked="0" layoutInCell="1" allowOverlap="1" wp14:anchorId="6BB54047">
+            <wp:simplePos x="0" y="0"/>
+            <wp:positionH relativeFrom="column">
+              <wp:posOffset>-925195</wp:posOffset>
+            </wp:positionH>
+            <wp:positionV relativeFrom="paragraph">
+              <wp:posOffset>269240</wp:posOffset>
+            </wp:positionV>
+            <wp:extent cx="3616960" cy="3971925"/>
+            <wp:effectExtent l="0" t="0" r="2540" b="9525"/>
+            <wp:wrapTight wrapText="bothSides">
+              <wp:wrapPolygon edited="0">
+                <wp:start x="0" y="0"/>
+                <wp:lineTo x="0" y="21548"/>
+                <wp:lineTo x="21501" y="21548"/>
+                <wp:lineTo x="21501" y="0"/>
+                <wp:lineTo x="0" y="0"/>
+              </wp:wrapPolygon>
+            </wp:wrapTight>
+            <wp:docPr id="13" name="Imagen 13"/>
+            <wp:cNvGraphicFramePr>
+              <a:graphicFrameLocks xmlns:a="http://schemas.openxmlformats.org/drawingml/2006/main" noChangeAspect="1"/>
+            </wp:cNvGraphicFramePr>
+            <a:graphic xmlns:a="http://schemas.openxmlformats.org/drawingml/2006/main">
+              <a:graphicData uri="http://schemas.openxmlformats.org/drawingml/2006/picture">
+                <pic:pic xmlns:pic="http://schemas.openxmlformats.org/drawingml/2006/picture">
+                  <pic:nvPicPr>
+                    <pic:cNvPr id="1" name=""/>
+                    <pic:cNvPicPr/>
+                  </pic:nvPicPr>
+                  <pic:blipFill>
+                    <a:blip r:embed="rId14">
+                      <a:extLst>
+                        <a:ext uri="{28A0092B-C50C-407E-A947-70E740481C1C}">
+                          <a14:useLocalDpi xmlns:a14="http://schemas.microsoft.com/office/drawing/2010/main" val="0"/>
+                        </a:ext>
+                      </a:extLst>
+                    </a:blip>
+                    <a:stretch>
+                      <a:fillRect/>
+                    </a:stretch>
+                  </pic:blipFill>
+                  <pic:spPr>
+                    <a:xfrm>
+                      <a:off x="0" y="0"/>
+                      <a:ext cx="3616960" cy="3971925"/>
+                    </a:xfrm>
+                    <a:prstGeom prst="rect">
+                      <a:avLst/>
+                    </a:prstGeom>
+                  </pic:spPr>
+                </pic:pic>
+              </a:graphicData>
+            </a:graphic>
+            <wp14:sizeRelH relativeFrom="margin">
+              <wp14:pctWidth>0</wp14:pctWidth>
+            </wp14:sizeRelH>
+            <wp14:sizeRelV relativeFrom="margin">
+              <wp14:pctHeight>0</wp14:pctHeight>
+            </wp14:sizeRelV>
+          </wp:anchor>
+        </w:drawing>
+      </w:r>
+      <w:r>
+        <w:rPr>
+          <w:rFonts w:cstheme="minorHAnsi"/>
+          <w:sz w:val="32"/>
+          <w:szCs w:val="32"/>
+        </w:rPr>
+        <w:t>Después:</w:t>
+      </w:r>
+    </w:p>
+    <w:p>
+      <w:pPr>
+        <w:rPr>
+          <w:rFonts w:cstheme="minorHAnsi"/>
+          <w:sz w:val="24"/>
+          <w:szCs w:val="24"/>
+        </w:rPr>
+      </w:pPr>
+    </w:p>
+    <w:p>
+      <w:pPr>
+        <w:pStyle w:val="Prrafodelista"/>
+        <w:numPr>
+          <w:ilvl w:val="0"/>
+          <w:numId w:val="2"/>
+        </w:numPr>
+        <w:rPr>
+          <w:rFonts w:cstheme="minorHAnsi"/>
+          <w:sz w:val="24"/>
+          <w:szCs w:val="24"/>
+        </w:rPr>
+      </w:pPr>
+      <w:r>
+        <w:rPr>
+          <w:rFonts w:cstheme="minorHAnsi"/>
+          <w:sz w:val="24"/>
+          <w:szCs w:val="24"/>
+        </w:rPr>
+        <w:lastRenderedPageBreak/>
+        <w:t xml:space="preserve">En </w:t>
+      </w:r>
+      <w:proofErr w:type="spellStart"/>
+      <w:r>
+        <w:rPr>
+          <w:rFonts w:cstheme="minorHAnsi"/>
+          <w:sz w:val="24"/>
+          <w:szCs w:val="24"/>
+        </w:rPr>
+        <w:t>EducationRecord</w:t>
+      </w:r>
+      <w:proofErr w:type="spellEnd"/>
+      <w:r>
+        <w:rPr>
+          <w:rFonts w:cstheme="minorHAnsi"/>
+          <w:sz w:val="24"/>
+          <w:szCs w:val="24"/>
+        </w:rPr>
+        <w:t xml:space="preserve">, modificamos la clase añadiendo los </w:t>
+      </w:r>
+      <w:proofErr w:type="gramStart"/>
+      <w:r>
+        <w:rPr>
+          <w:rFonts w:cstheme="minorHAnsi"/>
+          <w:sz w:val="24"/>
+          <w:szCs w:val="24"/>
+        </w:rPr>
+        <w:t xml:space="preserve">atributos </w:t>
+      </w:r>
+      <w:r>
+        <w:rPr>
+          <w:rFonts w:cstheme="minorHAnsi"/>
+          <w:sz w:val="24"/>
+          <w:szCs w:val="24"/>
+        </w:rPr>
+        <w:t xml:space="preserve"> “</w:t>
+      </w:r>
+      <w:proofErr w:type="spellStart"/>
+      <w:proofErr w:type="gramEnd"/>
+      <w:r>
+        <w:rPr>
+          <w:rFonts w:cstheme="minorHAnsi"/>
+          <w:sz w:val="24"/>
+          <w:szCs w:val="24"/>
+        </w:rPr>
+        <w:t>institution</w:t>
+      </w:r>
+      <w:proofErr w:type="spellEnd"/>
+      <w:r>
+        <w:rPr>
+          <w:rFonts w:cstheme="minorHAnsi"/>
+          <w:sz w:val="24"/>
+          <w:szCs w:val="24"/>
+        </w:rPr>
+        <w:t>”, “link” y “</w:t>
+      </w:r>
+      <w:proofErr w:type="spellStart"/>
+      <w:r>
+        <w:rPr>
+          <w:rFonts w:cstheme="minorHAnsi"/>
+          <w:sz w:val="24"/>
+          <w:szCs w:val="24"/>
+        </w:rPr>
+        <w:t>comment</w:t>
+      </w:r>
+      <w:proofErr w:type="spellEnd"/>
+      <w:r>
+        <w:rPr>
+          <w:rFonts w:cstheme="minorHAnsi"/>
+          <w:sz w:val="24"/>
+          <w:szCs w:val="24"/>
+        </w:rPr>
+        <w:t>”</w:t>
+      </w:r>
+      <w:r>
+        <w:rPr>
+          <w:rFonts w:cstheme="minorHAnsi"/>
+          <w:sz w:val="24"/>
+          <w:szCs w:val="24"/>
+        </w:rPr>
+        <w:t xml:space="preserve"> y eliminado el </w:t>
+      </w:r>
+      <w:proofErr w:type="spellStart"/>
+      <w:r>
+        <w:rPr>
+          <w:rFonts w:cstheme="minorHAnsi"/>
+          <w:sz w:val="24"/>
+          <w:szCs w:val="24"/>
+        </w:rPr>
+        <w:t>atributo”period</w:t>
+      </w:r>
+      <w:proofErr w:type="spellEnd"/>
+      <w:r>
+        <w:rPr>
+          <w:rFonts w:cstheme="minorHAnsi"/>
+          <w:sz w:val="24"/>
+          <w:szCs w:val="24"/>
+        </w:rPr>
+        <w:t>”</w:t>
+      </w:r>
+    </w:p>
+    <w:p>
+      <w:pPr>
+        <w:rPr>
+          <w:rFonts w:cstheme="minorHAnsi"/>
+          <w:sz w:val="24"/>
+          <w:szCs w:val="24"/>
+        </w:rPr>
+      </w:pPr>
+    </w:p>
+    <w:p>
+      <w:pPr>
+        <w:pStyle w:val="Prrafodelista"/>
+        <w:numPr>
+          <w:ilvl w:val="0"/>
+          <w:numId w:val="2"/>
+        </w:numPr>
+        <w:rPr>
+          <w:rFonts w:cstheme="minorHAnsi"/>
+          <w:sz w:val="24"/>
+          <w:szCs w:val="24"/>
+        </w:rPr>
+      </w:pPr>
+      <w:r>
+        <w:rPr>
+          <w:rFonts w:cstheme="minorHAnsi"/>
+          <w:sz w:val="24"/>
+          <w:szCs w:val="24"/>
+        </w:rPr>
+        <w:t>En</w:t>
+      </w:r>
+      <w:r>
+        <w:rPr>
+          <w:rFonts w:cstheme="minorHAnsi"/>
+          <w:sz w:val="24"/>
+          <w:szCs w:val="24"/>
+        </w:rPr>
+        <w:t xml:space="preserve"> </w:t>
+      </w:r>
+      <w:proofErr w:type="spellStart"/>
+      <w:r>
+        <w:rPr>
+          <w:rFonts w:cstheme="minorHAnsi"/>
+          <w:sz w:val="24"/>
+          <w:szCs w:val="24"/>
+        </w:rPr>
         <w:t>PersonalRecord</w:t>
       </w:r>
       <w:proofErr w:type="spellEnd"/>
@@ -681,6 +1107,14 @@
           <w:sz w:val="24"/>
           <w:szCs w:val="24"/>
         </w:rPr>
+        <w:t>, añadimos</w:t>
+      </w:r>
+      <w:r>
+        <w:rPr>
+          <w:rFonts w:cstheme="minorHAnsi"/>
+          <w:sz w:val="24"/>
+          <w:szCs w:val="24"/>
+        </w:rPr>
         <w:t xml:space="preserve"> </w:t>
       </w:r>
       <w:r>
@@ -689,142 +1123,24 @@
           <w:sz w:val="24"/>
           <w:szCs w:val="24"/>
         </w:rPr>
-        <w:t xml:space="preserve">un nuevo atributo que nos faltaba “email” de tipo </w:t>
-      </w:r>
-      <w:proofErr w:type="spellStart"/>
-      <w:r>
-        <w:rPr>
-          <w:rFonts w:cstheme="minorHAnsi"/>
-          <w:sz w:val="24"/>
-          <w:szCs w:val="24"/>
-        </w:rPr>
-        <w:t>String</w:t>
-      </w:r>
-      <w:proofErr w:type="spellEnd"/>
-      <w:r>
-        <w:rPr>
-          <w:rFonts w:cstheme="minorHAnsi"/>
-          <w:sz w:val="24"/>
-          <w:szCs w:val="24"/>
-        </w:rPr>
-        <w:t xml:space="preserve"> con la restricción del Email.</w:t>
-      </w:r>
-    </w:p>
-    <w:p>
-      <w:pPr>
-        <w:ind w:left="708"/>
-        <w:rPr>
-          <w:rFonts w:cstheme="minorHAnsi"/>
-          <w:sz w:val="24"/>
-          <w:szCs w:val="24"/>
-        </w:rPr>
-      </w:pPr>
-      <w:r>
-        <w:rPr>
-          <w:rFonts w:cstheme="minorHAnsi"/>
-          <w:sz w:val="24"/>
-          <w:szCs w:val="24"/>
-        </w:rPr>
-        <w:t xml:space="preserve">Añadimos en </w:t>
-      </w:r>
-      <w:proofErr w:type="spellStart"/>
-      <w:r>
-        <w:rPr>
-          <w:rFonts w:cstheme="minorHAnsi"/>
-          <w:sz w:val="24"/>
-          <w:szCs w:val="24"/>
-        </w:rPr>
-        <w:t>EducationalRecord</w:t>
-      </w:r>
-      <w:proofErr w:type="spellEnd"/>
-      <w:r>
-        <w:rPr>
-          <w:rFonts w:cstheme="minorHAnsi"/>
-          <w:sz w:val="24"/>
-          <w:szCs w:val="24"/>
-        </w:rPr>
-        <w:t xml:space="preserve"> los atributos “</w:t>
-      </w:r>
-      <w:proofErr w:type="spellStart"/>
-      <w:r>
-        <w:rPr>
-          <w:rFonts w:cstheme="minorHAnsi"/>
-          <w:sz w:val="24"/>
-          <w:szCs w:val="24"/>
-        </w:rPr>
-        <w:t>institution</w:t>
-      </w:r>
-      <w:proofErr w:type="spellEnd"/>
-      <w:r>
-        <w:rPr>
-          <w:rFonts w:cstheme="minorHAnsi"/>
-          <w:sz w:val="24"/>
-          <w:szCs w:val="24"/>
-        </w:rPr>
-        <w:t>”, “</w:t>
-      </w:r>
-      <w:r>
-        <w:rPr>
-          <w:rFonts w:cstheme="minorHAnsi"/>
-          <w:sz w:val="24"/>
-          <w:szCs w:val="24"/>
-        </w:rPr>
-        <w:t>link” y</w:t>
-      </w:r>
-      <w:r>
-        <w:rPr>
-          <w:rFonts w:cstheme="minorHAnsi"/>
-          <w:sz w:val="24"/>
-          <w:szCs w:val="24"/>
-        </w:rPr>
-        <w:t xml:space="preserve"> “</w:t>
-      </w:r>
-      <w:proofErr w:type="spellStart"/>
-      <w:r>
-        <w:rPr>
-          <w:rFonts w:cstheme="minorHAnsi"/>
-          <w:sz w:val="24"/>
-          <w:szCs w:val="24"/>
-        </w:rPr>
-        <w:t>comment</w:t>
-      </w:r>
-      <w:proofErr w:type="spellEnd"/>
-      <w:r>
-        <w:rPr>
-          <w:rFonts w:cstheme="minorHAnsi"/>
-          <w:sz w:val="24"/>
-          <w:szCs w:val="24"/>
-        </w:rPr>
-        <w:t xml:space="preserve">” todos de tipo </w:t>
-      </w:r>
-      <w:proofErr w:type="spellStart"/>
-      <w:r>
-        <w:rPr>
-          <w:rFonts w:cstheme="minorHAnsi"/>
-          <w:sz w:val="24"/>
-          <w:szCs w:val="24"/>
-        </w:rPr>
-        <w:t>String</w:t>
-      </w:r>
-      <w:proofErr w:type="spellEnd"/>
-      <w:r>
-        <w:rPr>
-          <w:rFonts w:cstheme="minorHAnsi"/>
-          <w:sz w:val="24"/>
-          <w:szCs w:val="24"/>
-        </w:rPr>
-        <w:t xml:space="preserve"> y eliminamos el atributo derivado </w:t>
-      </w:r>
-      <w:proofErr w:type="spellStart"/>
-      <w:r>
-        <w:rPr>
-          <w:rFonts w:cstheme="minorHAnsi"/>
-          <w:sz w:val="24"/>
-          <w:szCs w:val="24"/>
-        </w:rPr>
-        <w:t>period</w:t>
-      </w:r>
-      <w:proofErr w:type="spellEnd"/>
+        <w:t>un nuevo atributo</w:t>
+      </w:r>
+      <w:r>
+        <w:rPr>
+          <w:rFonts w:cstheme="minorHAnsi"/>
+          <w:sz w:val="24"/>
+          <w:szCs w:val="24"/>
+        </w:rPr>
+        <w:t>,</w:t>
+      </w:r>
+      <w:r>
+        <w:rPr>
+          <w:rFonts w:cstheme="minorHAnsi"/>
+          <w:sz w:val="24"/>
+          <w:szCs w:val="24"/>
+        </w:rPr>
+        <w:t xml:space="preserve"> “email”</w:t>
+      </w:r>
       <w:r>
         <w:rPr>
           <w:rFonts w:cstheme="minorHAnsi"/>
@@ -833,16 +1149,16 @@
         </w:rPr>
         <w:t>.</w:t>
       </w:r>
-    </w:p>
-    <w:p>
-      <w:pPr>
-        <w:ind w:firstLine="708"/>
-        <w:rPr>
-          <w:rFonts w:cstheme="minorHAnsi"/>
-          <w:sz w:val="24"/>
-          <w:szCs w:val="24"/>
-        </w:rPr>
-      </w:pPr>
+      <w:bookmarkStart w:id="1" w:name="_GoBack"/>
+      <w:bookmarkEnd w:id="1"/>
+      <w:r>
+        <w:rPr>
+          <w:rFonts w:cstheme="minorHAnsi"/>
+          <w:sz w:val="24"/>
+          <w:szCs w:val="24"/>
+        </w:rPr>
+        <w:t xml:space="preserve"> </w:t>
+      </w:r>
       <w:r>
         <w:rPr>
           <w:rFonts w:cstheme="minorHAnsi"/>
@@ -891,7 +1207,7 @@
                     </pic:cNvPicPr>
                   </pic:nvPicPr>
                   <pic:blipFill>
-                    <a:blip r:embed="rId11">
+                    <a:blip r:embed="rId15">
                       <a:extLst>
                         <a:ext uri="{28A0092B-C50C-407E-A947-70E740481C1C}">
                           <a14:useLocalDpi xmlns:a14="http://schemas.microsoft.com/office/drawing/2010/main" val="0"/>
@@ -980,7 +1296,7 @@
                     </pic:cNvPicPr>
                   </pic:nvPicPr>
                   <pic:blipFill>
-                    <a:blip r:embed="rId12">
+                    <a:blip r:embed="rId16">
                       <a:extLst>
                         <a:ext uri="{28A0092B-C50C-407E-A947-70E740481C1C}">
                           <a14:useLocalDpi xmlns:a14="http://schemas.microsoft.com/office/drawing/2010/main" val="0"/>
@@ -1225,7 +1541,7 @@
                     </pic:cNvPicPr>
                   </pic:nvPicPr>
                   <pic:blipFill>
-                    <a:blip r:embed="rId13">
+                    <a:blip r:embed="rId17">
                       <a:extLst>
                         <a:ext uri="{28A0092B-C50C-407E-A947-70E740481C1C}">
                           <a14:useLocalDpi xmlns:a14="http://schemas.microsoft.com/office/drawing/2010/main" val="0"/>
@@ -1446,7 +1762,7 @@
                     </pic:cNvPicPr>
                   </pic:nvPicPr>
                   <pic:blipFill>
-                    <a:blip r:embed="rId14">
+                    <a:blip r:embed="rId18">
                       <a:extLst>
                         <a:ext uri="{28A0092B-C50C-407E-A947-70E740481C1C}">
                           <a14:useLocalDpi xmlns:a14="http://schemas.microsoft.com/office/drawing/2010/main" val="0"/>
@@ -1499,7 +1815,7 @@
                     </pic:cNvPicPr>
                   </pic:nvPicPr>
                   <pic:blipFill>
-                    <a:blip r:embed="rId15">
+                    <a:blip r:embed="rId19">
                       <a:extLst>
                         <a:ext uri="{28A0092B-C50C-407E-A947-70E740481C1C}">
                           <a14:useLocalDpi xmlns:a14="http://schemas.microsoft.com/office/drawing/2010/main" val="0"/>
@@ -1694,7 +2010,7 @@
                     </pic:cNvPicPr>
                   </pic:nvPicPr>
                   <pic:blipFill>
-                    <a:blip r:embed="rId16">
+                    <a:blip r:embed="rId20">
                       <a:extLst>
                         <a:ext uri="{28A0092B-C50C-407E-A947-70E740481C1C}">
                           <a14:useLocalDpi xmlns:a14="http://schemas.microsoft.com/office/drawing/2010/main" val="0"/>
@@ -1747,7 +2063,7 @@
                     </pic:cNvPicPr>
                   </pic:nvPicPr>
                   <pic:blipFill>
-                    <a:blip r:embed="rId17">
+                    <a:blip r:embed="rId21">
                       <a:extLst>
                         <a:ext uri="{28A0092B-C50C-407E-A947-70E740481C1C}">
                           <a14:useLocalDpi xmlns:a14="http://schemas.microsoft.com/office/drawing/2010/main" val="0"/>
@@ -2051,7 +2367,7 @@
                     </pic:cNvPicPr>
                   </pic:nvPicPr>
                   <pic:blipFill>
-                    <a:blip r:embed="rId18">
+                    <a:blip r:embed="rId22">
                       <a:extLst>
                         <a:ext uri="{28A0092B-C50C-407E-A947-70E740481C1C}">
                           <a14:useLocalDpi xmlns:a14="http://schemas.microsoft.com/office/drawing/2010/main" val="0"/>
@@ -2104,7 +2420,7 @@
                     </pic:cNvPicPr>
                   </pic:nvPicPr>
                   <pic:blipFill>
-                    <a:blip r:embed="rId19">
+                    <a:blip r:embed="rId23">
                       <a:extLst>
                         <a:ext uri="{28A0092B-C50C-407E-A947-70E740481C1C}">
                           <a14:useLocalDpi xmlns:a14="http://schemas.microsoft.com/office/drawing/2010/main" val="0"/>
@@ -2277,7 +2593,7 @@
       </w:r>
     </w:p>
     <w:sectPr>
-      <w:footerReference w:type="default" r:id="rId20"/>
+      <w:footerReference w:type="default" r:id="rId24"/>
       <w:pgSz w:w="11906" w:h="16838"/>
       <w:pgMar w:top="1417" w:right="1701" w:bottom="1417" w:left="1701" w:header="708" w:footer="708" w:gutter="0"/>
       <w:cols w:space="708"/>
@@ -2471,7 +2787,7 @@
   <w:abstractNum w:abstractNumId="1" w15:restartNumberingAfterBreak="0">
     <w:nsid w:val="47EB4BCD"/>
     <w:multiLevelType w:val="hybridMultilevel"/>
-    <w:tmpl w:val="CB983A4C"/>
+    <w:tmpl w:val="2FAEA6C8"/>
     <w:lvl w:ilvl="0" w:tplc="0C0A0001">
       <w:start w:val="1"/>
       <w:numFmt w:val="bullet"/>

</xml_diff>